<commit_message>
Fixed issues in task 50, also here you can find task40
</commit_message>
<xml_diff>
--- a/Task 37.docx
+++ b/Task 37.docx
@@ -532,7 +532,6 @@
         <w:t xml:space="preserve">CSS = </w:t>
       </w:r>
       <w:proofErr w:type="spellStart"/>
-      <w:proofErr w:type="gramStart"/>
       <w:r>
         <w:rPr>
           <w:highlight w:val="yellow"/>
@@ -544,14 +543,7 @@
         <w:rPr>
           <w:highlight w:val="yellow"/>
         </w:rPr>
-        <w:t>[</w:t>
-      </w:r>
-      <w:proofErr w:type="gramEnd"/>
-      <w:r>
-        <w:rPr>
-          <w:highlight w:val="yellow"/>
-        </w:rPr>
-        <w:t>class=</w:t>
+        <w:t>[class=</w:t>
       </w:r>
       <w:r>
         <w:rPr>
@@ -587,6 +579,8 @@
         </w:rPr>
         <w:t>'] a</w:t>
       </w:r>
+      <w:bookmarkStart w:id="0" w:name="_GoBack"/>
+      <w:bookmarkEnd w:id="0"/>
     </w:p>
     <w:p>
       <w:pPr>
@@ -912,7 +906,6 @@
         <w:pStyle w:val="ListParagraph"/>
         <w:ind w:left="1080"/>
       </w:pPr>
-      <w:bookmarkStart w:id="0" w:name="_GoBack"/>
       <w:r>
         <w:rPr>
           <w:highlight w:val="yellow"/>
@@ -940,7 +933,6 @@
         <w:t>'] span[class='question']</w:t>
       </w:r>
     </w:p>
-    <w:bookmarkEnd w:id="0"/>
     <w:p>
       <w:pPr>
         <w:pStyle w:val="ListParagraph"/>
@@ -2336,71 +2328,6 @@
 </file>
 
 <file path=customXml/item1.xml><?xml version="1.0" encoding="utf-8"?>
-<p:properties xmlns:p="http://schemas.microsoft.com/office/2006/metadata/properties" xmlns:xsi="http://www.w3.org/2001/XMLSchema-instance" xmlns:pc="http://schemas.microsoft.com/office/infopath/2007/PartnerControls">
-  <documentManagement/>
-</p:properties>
-</file>
-
-<file path=customXml/item2.xml><?xml version="1.0" encoding="utf-8"?>
-<?mso-contentType ?>
-<FormTemplates xmlns="http://schemas.microsoft.com/sharepoint/v3/contenttype/forms">
-  <Display>DocumentLibraryForm</Display>
-  <Edit>DocumentLibraryForm</Edit>
-  <New>DocumentLibraryForm</New>
-</FormTemplates>
-</file>
-
-<file path=customXml/item3.xml><?xml version="1.0" encoding="utf-8"?>
-<?mso-contentType ?>
-<spe:Receivers xmlns:spe="http://schemas.microsoft.com/sharepoint/events">
-  <Receiver>
-    <Name>Document ID Generator</Name>
-    <Synchronization>Synchronous</Synchronization>
-    <Type>10001</Type>
-    <SequenceNumber>1000</SequenceNumber>
-    <Url/>
-    <Assembly>Microsoft.Office.DocumentManagement, Version=16.0.0.0, Culture=neutral, PublicKeyToken=71e9bce111e9429c</Assembly>
-    <Class>Microsoft.Office.DocumentManagement.Internal.DocIdHandler</Class>
-    <Data/>
-    <Filter/>
-  </Receiver>
-  <Receiver>
-    <Name>Document ID Generator</Name>
-    <Synchronization>Synchronous</Synchronization>
-    <Type>10002</Type>
-    <SequenceNumber>1001</SequenceNumber>
-    <Url/>
-    <Assembly>Microsoft.Office.DocumentManagement, Version=16.0.0.0, Culture=neutral, PublicKeyToken=71e9bce111e9429c</Assembly>
-    <Class>Microsoft.Office.DocumentManagement.Internal.DocIdHandler</Class>
-    <Data/>
-    <Filter/>
-  </Receiver>
-  <Receiver>
-    <Name>Document ID Generator</Name>
-    <Synchronization>Synchronous</Synchronization>
-    <Type>10004</Type>
-    <SequenceNumber>1002</SequenceNumber>
-    <Url/>
-    <Assembly>Microsoft.Office.DocumentManagement, Version=16.0.0.0, Culture=neutral, PublicKeyToken=71e9bce111e9429c</Assembly>
-    <Class>Microsoft.Office.DocumentManagement.Internal.DocIdHandler</Class>
-    <Data/>
-    <Filter/>
-  </Receiver>
-  <Receiver>
-    <Name>Document ID Generator</Name>
-    <Synchronization>Synchronous</Synchronization>
-    <Type>10006</Type>
-    <SequenceNumber>1003</SequenceNumber>
-    <Url/>
-    <Assembly>Microsoft.Office.DocumentManagement, Version=16.0.0.0, Culture=neutral, PublicKeyToken=71e9bce111e9429c</Assembly>
-    <Class>Microsoft.Office.DocumentManagement.Internal.DocIdHandler</Class>
-    <Data/>
-    <Filter/>
-  </Receiver>
-</spe:Receivers>
-</file>
-
-<file path=customXml/item4.xml><?xml version="1.0" encoding="utf-8"?>
 <ct:contentTypeSchema xmlns:ct="http://schemas.microsoft.com/office/2006/metadata/contentType" xmlns:ma="http://schemas.microsoft.com/office/2006/metadata/properties/metaAttributes" ct:_="" ma:_="" ma:contentTypeName="Document" ma:contentTypeID="0x0101002DC8DD4ACDECA248AE0E7EFAFB054B5B" ma:contentTypeVersion="10" ma:contentTypeDescription="Create a new document." ma:contentTypeScope="" ma:versionID="8a996a45bb3f463e93545baf0bdee580">
   <xsd:schema xmlns:xsd="http://www.w3.org/2001/XMLSchema" xmlns:xs="http://www.w3.org/2001/XMLSchema" xmlns:p="http://schemas.microsoft.com/office/2006/metadata/properties" xmlns:ns2="220fd06c-ad8d-4f8c-9212-d0dcdf6975bb" xmlns:ns3="45ee96cc-f996-494e-8279-0b2c2dd0e954" xmlns:ns4="b09aac94-e798-49a1-bfb1-5afb532030fc" targetNamespace="http://schemas.microsoft.com/office/2006/metadata/properties" ma:root="true" ma:fieldsID="95c552fbccdf75fcc1a26b417d855e6c" ns2:_="" ns3:_="" ns4:_="">
     <xsd:import namespace="220fd06c-ad8d-4f8c-9212-d0dcdf6975bb"/>
@@ -2635,32 +2562,72 @@
 </ct:contentTypeSchema>
 </file>
 
-<file path=customXml/itemProps1.xml><?xml version="1.0" encoding="utf-8"?>
-<ds:datastoreItem xmlns:ds="http://schemas.openxmlformats.org/officeDocument/2006/customXml" ds:itemID="{61345448-6F69-44D8-B03D-63EFD7C7E768}">
-  <ds:schemaRefs>
-    <ds:schemaRef ds:uri="http://schemas.microsoft.com/office/2006/metadata/properties"/>
-    <ds:schemaRef ds:uri="http://schemas.microsoft.com/office/infopath/2007/PartnerControls"/>
-  </ds:schemaRefs>
-</ds:datastoreItem>
+<file path=customXml/item2.xml><?xml version="1.0" encoding="utf-8"?>
+<?mso-contentType ?>
+<spe:Receivers xmlns:spe="http://schemas.microsoft.com/sharepoint/events">
+  <Receiver>
+    <Name>Document ID Generator</Name>
+    <Synchronization>Synchronous</Synchronization>
+    <Type>10001</Type>
+    <SequenceNumber>1000</SequenceNumber>
+    <Url/>
+    <Assembly>Microsoft.Office.DocumentManagement, Version=16.0.0.0, Culture=neutral, PublicKeyToken=71e9bce111e9429c</Assembly>
+    <Class>Microsoft.Office.DocumentManagement.Internal.DocIdHandler</Class>
+    <Data/>
+    <Filter/>
+  </Receiver>
+  <Receiver>
+    <Name>Document ID Generator</Name>
+    <Synchronization>Synchronous</Synchronization>
+    <Type>10002</Type>
+    <SequenceNumber>1001</SequenceNumber>
+    <Url/>
+    <Assembly>Microsoft.Office.DocumentManagement, Version=16.0.0.0, Culture=neutral, PublicKeyToken=71e9bce111e9429c</Assembly>
+    <Class>Microsoft.Office.DocumentManagement.Internal.DocIdHandler</Class>
+    <Data/>
+    <Filter/>
+  </Receiver>
+  <Receiver>
+    <Name>Document ID Generator</Name>
+    <Synchronization>Synchronous</Synchronization>
+    <Type>10004</Type>
+    <SequenceNumber>1002</SequenceNumber>
+    <Url/>
+    <Assembly>Microsoft.Office.DocumentManagement, Version=16.0.0.0, Culture=neutral, PublicKeyToken=71e9bce111e9429c</Assembly>
+    <Class>Microsoft.Office.DocumentManagement.Internal.DocIdHandler</Class>
+    <Data/>
+    <Filter/>
+  </Receiver>
+  <Receiver>
+    <Name>Document ID Generator</Name>
+    <Synchronization>Synchronous</Synchronization>
+    <Type>10006</Type>
+    <SequenceNumber>1003</SequenceNumber>
+    <Url/>
+    <Assembly>Microsoft.Office.DocumentManagement, Version=16.0.0.0, Culture=neutral, PublicKeyToken=71e9bce111e9429c</Assembly>
+    <Class>Microsoft.Office.DocumentManagement.Internal.DocIdHandler</Class>
+    <Data/>
+    <Filter/>
+  </Receiver>
+</spe:Receivers>
 </file>
 
-<file path=customXml/itemProps2.xml><?xml version="1.0" encoding="utf-8"?>
-<ds:datastoreItem xmlns:ds="http://schemas.openxmlformats.org/officeDocument/2006/customXml" ds:itemID="{ABBE4DA6-BDA0-4554-BF1E-9B851D32F3A7}">
-  <ds:schemaRefs>
-    <ds:schemaRef ds:uri="http://schemas.microsoft.com/sharepoint/v3/contenttype/forms"/>
-  </ds:schemaRefs>
-</ds:datastoreItem>
+<file path=customXml/item3.xml><?xml version="1.0" encoding="utf-8"?>
+<?mso-contentType ?>
+<FormTemplates xmlns="http://schemas.microsoft.com/sharepoint/v3/contenttype/forms">
+  <Display>DocumentLibraryForm</Display>
+  <Edit>DocumentLibraryForm</Edit>
+  <New>DocumentLibraryForm</New>
+</FormTemplates>
 </file>
 
-<file path=customXml/itemProps3.xml><?xml version="1.0" encoding="utf-8"?>
-<ds:datastoreItem xmlns:ds="http://schemas.openxmlformats.org/officeDocument/2006/customXml" ds:itemID="{B7EDF07A-5B84-4D9C-AAAE-76DCD30805F3}">
-  <ds:schemaRefs>
-    <ds:schemaRef ds:uri="http://schemas.microsoft.com/sharepoint/events"/>
-  </ds:schemaRefs>
-</ds:datastoreItem>
+<file path=customXml/item4.xml><?xml version="1.0" encoding="utf-8"?>
+<p:properties xmlns:p="http://schemas.microsoft.com/office/2006/metadata/properties" xmlns:xsi="http://www.w3.org/2001/XMLSchema-instance" xmlns:pc="http://schemas.microsoft.com/office/infopath/2007/PartnerControls">
+  <documentManagement/>
+</p:properties>
 </file>
 
-<file path=customXml/itemProps4.xml><?xml version="1.0" encoding="utf-8"?>
+<file path=customXml/itemProps1.xml><?xml version="1.0" encoding="utf-8"?>
 <ds:datastoreItem xmlns:ds="http://schemas.openxmlformats.org/officeDocument/2006/customXml" ds:itemID="{5B878EB5-B6C6-4FE9-AC76-EAFFC4359B0A}">
   <ds:schemaRefs>
     <ds:schemaRef ds:uri="http://schemas.microsoft.com/office/2006/metadata/contentType"/>
@@ -2678,4 +2645,29 @@
     <ds:schemaRef ds:uri="http://schemas.microsoft.com/internal/obd"/>
   </ds:schemaRefs>
 </ds:datastoreItem>
+</file>
+
+<file path=customXml/itemProps2.xml><?xml version="1.0" encoding="utf-8"?>
+<ds:datastoreItem xmlns:ds="http://schemas.openxmlformats.org/officeDocument/2006/customXml" ds:itemID="{B7EDF07A-5B84-4D9C-AAAE-76DCD30805F3}">
+  <ds:schemaRefs>
+    <ds:schemaRef ds:uri="http://schemas.microsoft.com/sharepoint/events"/>
+  </ds:schemaRefs>
+</ds:datastoreItem>
+</file>
+
+<file path=customXml/itemProps3.xml><?xml version="1.0" encoding="utf-8"?>
+<ds:datastoreItem xmlns:ds="http://schemas.openxmlformats.org/officeDocument/2006/customXml" ds:itemID="{ABBE4DA6-BDA0-4554-BF1E-9B851D32F3A7}">
+  <ds:schemaRefs>
+    <ds:schemaRef ds:uri="http://schemas.microsoft.com/sharepoint/v3/contenttype/forms"/>
+  </ds:schemaRefs>
+</ds:datastoreItem>
+</file>
+
+<file path=customXml/itemProps4.xml><?xml version="1.0" encoding="utf-8"?>
+<ds:datastoreItem xmlns:ds="http://schemas.openxmlformats.org/officeDocument/2006/customXml" ds:itemID="{61345448-6F69-44D8-B03D-63EFD7C7E768}">
+  <ds:schemaRefs>
+    <ds:schemaRef ds:uri="http://schemas.microsoft.com/office/2006/metadata/properties"/>
+    <ds:schemaRef ds:uri="http://schemas.microsoft.com/office/infopath/2007/PartnerControls"/>
+  </ds:schemaRefs>
+</ds:datastoreItem>
 </file>
</xml_diff>